<commit_message>
ADD Stajirovka and small fix
</commit_message>
<xml_diff>
--- a/Updates.docx
+++ b/Updates.docx
@@ -19,16 +19,16 @@
           <w:sz w:val="24"/>
           <w:szCs w:val="24"/>
         </w:rPr>
-        <w:t>Обновление от 1</w:t>
-      </w:r>
-      <w:r>
-        <w:rPr>
-          <w:b/>
-          <w:bCs/>
-          <w:sz w:val="24"/>
-          <w:szCs w:val="24"/>
-        </w:rPr>
-        <w:t>8</w:t>
+        <w:t xml:space="preserve">Обновление от </w:t>
+      </w:r>
+      <w:r>
+        <w:rPr>
+          <w:b/>
+          <w:bCs/>
+          <w:sz w:val="24"/>
+          <w:szCs w:val="24"/>
+        </w:rPr>
+        <w:t>29</w:t>
       </w:r>
       <w:r>
         <w:rPr>
@@ -53,49 +53,56 @@
         <w:spacing w:after="120"/>
         <w:ind w:left="0" w:firstLine="709"/>
         <w:rPr>
-          <w:sz w:val="24"/>
-          <w:szCs w:val="24"/>
-        </w:rPr>
-      </w:pPr>
-      <w:r>
-        <w:rPr>
-          <w:sz w:val="24"/>
-          <w:szCs w:val="24"/>
-        </w:rPr>
-        <w:t xml:space="preserve">Добавлена возможность добавления сотрудника в «ДокаНАСТД», </w:t>
-      </w:r>
-      <w:r>
-        <w:rPr>
-          <w:i/>
-          <w:iCs/>
-          <w:sz w:val="24"/>
-          <w:szCs w:val="24"/>
-        </w:rPr>
-        <w:t xml:space="preserve">нажатием </w:t>
-      </w:r>
-      <w:r>
-        <w:rPr>
-          <w:i/>
-          <w:iCs/>
-          <w:sz w:val="24"/>
-          <w:szCs w:val="24"/>
-          <w:lang w:val="en-US"/>
-        </w:rPr>
-        <w:t>ENTER</w:t>
-      </w:r>
-      <w:r>
-        <w:rPr>
-          <w:sz w:val="24"/>
-          <w:szCs w:val="24"/>
-        </w:rPr>
-        <w:t xml:space="preserve"> </w:t>
-      </w:r>
-      <w:r>
-        <w:rPr>
-          <w:sz w:val="24"/>
-          <w:szCs w:val="24"/>
-        </w:rPr>
-        <w:t>после его выбора в списке;</w:t>
+          <w:b/>
+          <w:bCs/>
+          <w:sz w:val="24"/>
+          <w:szCs w:val="24"/>
+        </w:rPr>
+      </w:pPr>
+      <w:r>
+        <w:rPr>
+          <w:sz w:val="24"/>
+          <w:szCs w:val="24"/>
+        </w:rPr>
+        <w:t>Баг с отменой поиска субъекта</w:t>
+      </w:r>
+    </w:p>
+    <w:p>
+      <w:pPr>
+        <w:spacing w:after="120"/>
+        <w:rPr>
+          <w:b/>
+          <w:bCs/>
+          <w:sz w:val="24"/>
+          <w:szCs w:val="24"/>
+        </w:rPr>
+      </w:pPr>
+      <w:r>
+        <w:rPr>
+          <w:b/>
+          <w:bCs/>
+          <w:sz w:val="24"/>
+          <w:szCs w:val="24"/>
+        </w:rPr>
+        <w:t>Обновление от 1</w:t>
+      </w:r>
+      <w:r>
+        <w:rPr>
+          <w:b/>
+          <w:bCs/>
+          <w:sz w:val="24"/>
+          <w:szCs w:val="24"/>
+        </w:rPr>
+        <w:t>8</w:t>
+      </w:r>
+      <w:r>
+        <w:rPr>
+          <w:b/>
+          <w:bCs/>
+          <w:sz w:val="24"/>
+          <w:szCs w:val="24"/>
+        </w:rPr>
+        <w:t>.03.2025-------------------------------------------------------------------------</w:t>
       </w:r>
     </w:p>
     <w:p>
@@ -120,6 +127,64 @@
           <w:sz w:val="24"/>
           <w:szCs w:val="24"/>
         </w:rPr>
+        <w:t xml:space="preserve">Добавлена возможность добавления сотрудника в «ДокаНАСТД», </w:t>
+      </w:r>
+      <w:r>
+        <w:rPr>
+          <w:i/>
+          <w:iCs/>
+          <w:sz w:val="24"/>
+          <w:szCs w:val="24"/>
+        </w:rPr>
+        <w:t xml:space="preserve">нажатием </w:t>
+      </w:r>
+      <w:r>
+        <w:rPr>
+          <w:i/>
+          <w:iCs/>
+          <w:sz w:val="24"/>
+          <w:szCs w:val="24"/>
+          <w:lang w:val="en-US"/>
+        </w:rPr>
+        <w:t>ENTER</w:t>
+      </w:r>
+      <w:r>
+        <w:rPr>
+          <w:sz w:val="24"/>
+          <w:szCs w:val="24"/>
+        </w:rPr>
+        <w:t xml:space="preserve"> </w:t>
+      </w:r>
+      <w:r>
+        <w:rPr>
+          <w:sz w:val="24"/>
+          <w:szCs w:val="24"/>
+        </w:rPr>
+        <w:t>после его выбора в списке;</w:t>
+      </w:r>
+    </w:p>
+    <w:p>
+      <w:pPr>
+        <w:pStyle w:val="a7"/>
+        <w:numPr>
+          <w:ilvl w:val="0"/>
+          <w:numId w:val="1"/>
+        </w:numPr>
+        <w:tabs>
+          <w:tab w:val="left" w:pos="993"/>
+        </w:tabs>
+        <w:spacing w:after="120"/>
+        <w:ind w:left="0" w:firstLine="709"/>
+        <w:rPr>
+          <w:sz w:val="24"/>
+          <w:szCs w:val="24"/>
+        </w:rPr>
+      </w:pPr>
+      <w:r>
+        <w:rPr>
+          <w:sz w:val="24"/>
+          <w:szCs w:val="24"/>
+        </w:rPr>
         <w:t xml:space="preserve">На странице «ДокаНАСТД» добавлен функционал </w:t>
       </w:r>
       <w:r>
@@ -249,6 +314,7 @@
       </w:pPr>
       <w:r>
         <w:rPr>
+          <w:noProof/>
           <w:sz w:val="24"/>
           <w:szCs w:val="24"/>
         </w:rPr>
@@ -305,6 +371,7 @@
       </w:pPr>
       <w:r>
         <w:rPr>
+          <w:noProof/>
           <w:sz w:val="24"/>
           <w:szCs w:val="24"/>
         </w:rPr>
@@ -435,6 +502,7 @@
       </w:pPr>
       <w:r>
         <w:rPr>
+          <w:noProof/>
           <w:sz w:val="24"/>
           <w:szCs w:val="24"/>
         </w:rPr>

</xml_diff>

<commit_message>
Token, Cors, Uvol comp.
</commit_message>
<xml_diff>
--- a/Updates.docx
+++ b/Updates.docx
@@ -27,7 +27,208 @@
           <w:bCs/>
           <w:sz w:val="24"/>
           <w:szCs w:val="24"/>
+        </w:rPr>
+        <w:t>25</w:t>
+      </w:r>
+      <w:r>
+        <w:rPr>
+          <w:b/>
+          <w:bCs/>
+          <w:sz w:val="24"/>
+          <w:szCs w:val="24"/>
+        </w:rPr>
+        <w:t>.0</w:t>
+      </w:r>
+      <w:r>
+        <w:rPr>
+          <w:b/>
+          <w:bCs/>
+          <w:sz w:val="24"/>
+          <w:szCs w:val="24"/>
+        </w:rPr>
+        <w:t>4</w:t>
+      </w:r>
+      <w:r>
+        <w:rPr>
+          <w:b/>
+          <w:bCs/>
+          <w:sz w:val="24"/>
+          <w:szCs w:val="24"/>
+        </w:rPr>
+        <w:t>.2025-------------------------------------------------------------------------</w:t>
+      </w:r>
+    </w:p>
+    <w:p>
+      <w:pPr>
+        <w:spacing w:after="120"/>
+        <w:rPr>
+          <w:sz w:val="24"/>
+          <w:szCs w:val="24"/>
           <w:lang w:val="en-US"/>
+        </w:rPr>
+      </w:pPr>
+      <w:r>
+        <w:rPr>
+          <w:sz w:val="24"/>
+          <w:szCs w:val="24"/>
+        </w:rPr>
+        <w:t>Настроена проверка токена на сервере, по истечении которого клиента отключит от сервера (1 час)</w:t>
+      </w:r>
+      <w:r>
+        <w:rPr>
+          <w:sz w:val="24"/>
+          <w:szCs w:val="24"/>
+        </w:rPr>
+        <w:t>;</w:t>
+      </w:r>
+    </w:p>
+    <w:p>
+      <w:pPr>
+        <w:spacing w:after="120"/>
+        <w:rPr>
+          <w:sz w:val="24"/>
+          <w:szCs w:val="24"/>
+        </w:rPr>
+      </w:pPr>
+      <w:r>
+        <w:rPr>
+          <w:sz w:val="24"/>
+          <w:szCs w:val="24"/>
+        </w:rPr>
+        <w:t>Токены теперь передаются только через куки и принимаются только через куки</w:t>
+      </w:r>
+      <w:r>
+        <w:rPr>
+          <w:sz w:val="24"/>
+          <w:szCs w:val="24"/>
+        </w:rPr>
+        <w:t xml:space="preserve"> </w:t>
+      </w:r>
+      <w:r>
+        <w:rPr>
+          <w:sz w:val="24"/>
+          <w:szCs w:val="24"/>
+          <w:lang w:val="en-US"/>
+        </w:rPr>
+        <w:t>Cors</w:t>
+      </w:r>
+      <w:r>
+        <w:rPr>
+          <w:sz w:val="24"/>
+          <w:szCs w:val="24"/>
+        </w:rPr>
+        <w:t xml:space="preserve"> </w:t>
+      </w:r>
+      <w:r>
+        <w:rPr>
+          <w:sz w:val="24"/>
+          <w:szCs w:val="24"/>
+        </w:rPr>
+        <w:t>домены</w:t>
+      </w:r>
+      <w:r>
+        <w:rPr>
+          <w:sz w:val="24"/>
+          <w:szCs w:val="24"/>
+        </w:rPr>
+        <w:t>;</w:t>
+      </w:r>
+    </w:p>
+    <w:p>
+      <w:pPr>
+        <w:spacing w:after="120"/>
+        <w:rPr>
+          <w:sz w:val="24"/>
+          <w:szCs w:val="24"/>
+        </w:rPr>
+      </w:pPr>
+      <w:r>
+        <w:rPr>
+          <w:sz w:val="24"/>
+          <w:szCs w:val="24"/>
+        </w:rPr>
+        <w:t>Оптимизированы компоненты авторизации;</w:t>
+      </w:r>
+    </w:p>
+    <w:p>
+      <w:pPr>
+        <w:spacing w:after="120"/>
+        <w:rPr>
+          <w:sz w:val="24"/>
+          <w:szCs w:val="24"/>
+        </w:rPr>
+      </w:pPr>
+      <w:r>
+        <w:rPr>
+          <w:sz w:val="24"/>
+          <w:szCs w:val="24"/>
+        </w:rPr>
+        <w:t>Переход к странице увольнений через боковой компонент</w:t>
+      </w:r>
+      <w:r>
+        <w:rPr>
+          <w:sz w:val="24"/>
+          <w:szCs w:val="24"/>
+        </w:rPr>
+        <w:t xml:space="preserve"> </w:t>
+      </w:r>
+      <w:r>
+        <w:rPr>
+          <w:sz w:val="24"/>
+          <w:szCs w:val="24"/>
+        </w:rPr>
+        <w:t>и сразу сортировка по выбранному сотруднику и его приказу</w:t>
+      </w:r>
+      <w:r>
+        <w:rPr>
+          <w:sz w:val="24"/>
+          <w:szCs w:val="24"/>
+        </w:rPr>
+        <w:t>;</w:t>
+      </w:r>
+    </w:p>
+    <w:p>
+      <w:pPr>
+        <w:spacing w:after="120"/>
+        <w:rPr>
+          <w:sz w:val="24"/>
+          <w:szCs w:val="24"/>
+          <w:lang w:val="en-US"/>
+        </w:rPr>
+      </w:pPr>
+      <w:r>
+        <w:rPr>
+          <w:sz w:val="24"/>
+          <w:szCs w:val="24"/>
+        </w:rPr>
+        <w:t>Список на блокировку после увольнения, указывает и тех у кого дата увольнения равна сегодняшней;</w:t>
+      </w:r>
+    </w:p>
+    <w:p>
+      <w:pPr>
+        <w:spacing w:after="120"/>
+        <w:rPr>
+          <w:b/>
+          <w:bCs/>
+          <w:sz w:val="24"/>
+          <w:szCs w:val="24"/>
+        </w:rPr>
+      </w:pPr>
+      <w:r>
+        <w:rPr>
+          <w:b/>
+          <w:bCs/>
+          <w:sz w:val="24"/>
+          <w:szCs w:val="24"/>
+        </w:rPr>
+        <w:t xml:space="preserve">Обновление от </w:t>
+      </w:r>
+      <w:r>
+        <w:rPr>
+          <w:b/>
+          <w:bCs/>
+          <w:sz w:val="24"/>
+          <w:szCs w:val="24"/>
         </w:rPr>
         <w:t>25</w:t>
       </w:r>
@@ -361,71 +562,7 @@
           <w:sz w:val="24"/>
           <w:szCs w:val="24"/>
         </w:rPr>
-        <w:t xml:space="preserve">, также можно указать определенный статус через дефис: </w:t>
-      </w:r>
-      <w:proofErr w:type="gramStart"/>
-      <w:r>
-        <w:rPr>
-          <w:sz w:val="24"/>
-          <w:szCs w:val="24"/>
-        </w:rPr>
-        <w:t>1-2</w:t>
-      </w:r>
-      <w:proofErr w:type="gramEnd"/>
-      <w:r>
-        <w:rPr>
-          <w:sz w:val="24"/>
-          <w:szCs w:val="24"/>
-        </w:rPr>
-        <w:t xml:space="preserve"> (спец. право для 1-го), </w:t>
-      </w:r>
-      <w:proofErr w:type="gramStart"/>
-      <w:r>
-        <w:rPr>
-          <w:sz w:val="24"/>
-          <w:szCs w:val="24"/>
-        </w:rPr>
-        <w:t>2-1</w:t>
-      </w:r>
-      <w:proofErr w:type="gramEnd"/>
-      <w:r>
-        <w:rPr>
-          <w:sz w:val="24"/>
-          <w:szCs w:val="24"/>
-        </w:rPr>
-        <w:t xml:space="preserve"> (просто выдано без спец.), </w:t>
-      </w:r>
-      <w:proofErr w:type="gramStart"/>
-      <w:r>
-        <w:rPr>
-          <w:sz w:val="24"/>
-          <w:szCs w:val="24"/>
-        </w:rPr>
-        <w:t>4-0</w:t>
-      </w:r>
-      <w:proofErr w:type="gramEnd"/>
-      <w:r>
-        <w:rPr>
-          <w:sz w:val="24"/>
-          <w:szCs w:val="24"/>
-        </w:rPr>
-        <w:t xml:space="preserve"> (</w:t>
-      </w:r>
-      <w:proofErr w:type="gramStart"/>
-      <w:r>
-        <w:rPr>
-          <w:sz w:val="24"/>
-          <w:szCs w:val="24"/>
-        </w:rPr>
-        <w:t>те</w:t>
-      </w:r>
-      <w:proofErr w:type="gramEnd"/>
-      <w:r>
-        <w:rPr>
-          <w:sz w:val="24"/>
-          <w:szCs w:val="24"/>
-        </w:rPr>
-        <w:t xml:space="preserve"> у кого нет 4 права).</w:t>
+        <w:t>, также можно указать определенный статус через дефис: 1-2 (спец. право для 1-го), 2-1 (просто выдано без спец.), 4-0 (те у кого нет 4 права).</w:t>
       </w:r>
     </w:p>
     <w:p>
@@ -436,6 +573,7 @@
         <w:rPr>
           <w:noProof/>
         </w:rPr>
+        <w:lastRenderedPageBreak/>
         <w:drawing>
           <wp:inline distT="0" distB="0" distL="0" distR="0" wp14:anchorId="73FC88CE" wp14:editId="7527DE7B">
             <wp:extent cx="5388871" cy="2217761"/>
@@ -712,15 +850,7 @@
           <w:sz w:val="24"/>
           <w:szCs w:val="24"/>
         </w:rPr>
-        <w:t xml:space="preserve"> в текстовом виде: ФИО, логин, лнп (номер либо «нет»), отдел, текущее его состояние, </w:t>
-      </w:r>
-      <w:r>
-        <w:rPr>
-          <w:sz w:val="24"/>
-          <w:szCs w:val="24"/>
-        </w:rPr>
-        <w:lastRenderedPageBreak/>
-        <w:t xml:space="preserve">описание (если имеется). Дальше находится таблица с данными и список кнопок навигации по данным. При выборе таблицы нажав кнопку справа, </w:t>
+        <w:t xml:space="preserve"> в текстовом виде: ФИО, логин, лнп (номер либо «нет»), отдел, текущее его состояние, описание (если имеется). Дальше находится таблица с данными и список кнопок навигации по данным. При выборе таблицы нажав кнопку справа, </w:t>
       </w:r>
       <w:r>
         <w:rPr>
@@ -916,6 +1046,7 @@
           <w:sz w:val="24"/>
           <w:szCs w:val="24"/>
         </w:rPr>
+        <w:lastRenderedPageBreak/>
         <w:drawing>
           <wp:inline distT="0" distB="0" distL="0" distR="0" wp14:anchorId="52ACC808" wp14:editId="55EDC7FD">
             <wp:extent cx="2142699" cy="2768135"/>
@@ -1003,7 +1134,6 @@
           <w:sz w:val="24"/>
           <w:szCs w:val="24"/>
         </w:rPr>
-        <w:lastRenderedPageBreak/>
         <w:drawing>
           <wp:inline distT="0" distB="0" distL="0" distR="0" wp14:anchorId="37AAEA12" wp14:editId="08416121">
             <wp:extent cx="5940425" cy="2202815"/>
@@ -1390,6 +1520,7 @@
           <w:sz w:val="24"/>
           <w:szCs w:val="24"/>
         </w:rPr>
+        <w:lastRenderedPageBreak/>
         <w:drawing>
           <wp:inline distT="0" distB="0" distL="0" distR="0" wp14:anchorId="363DE425" wp14:editId="2D04FD2F">
             <wp:extent cx="1800476" cy="762106"/>
@@ -1575,7 +1706,6 @@
           <w:sz w:val="24"/>
           <w:szCs w:val="24"/>
         </w:rPr>
-        <w:lastRenderedPageBreak/>
         <w:t>Обновление от 1</w:t>
       </w:r>
       <w:r>
@@ -2025,7 +2155,15 @@
           <w:sz w:val="24"/>
           <w:szCs w:val="24"/>
         </w:rPr>
-        <w:t xml:space="preserve"> не дожидаюсь автоматического обновления. Интервал указывается в часах (1,2,3 можно 0.2,05 часа).</w:t>
+        <w:t xml:space="preserve"> не дожидаюсь автоматического обновления. Интервал указывается в часах (1,2,3 можно </w:t>
+      </w:r>
+      <w:r>
+        <w:rPr>
+          <w:sz w:val="24"/>
+          <w:szCs w:val="24"/>
+        </w:rPr>
+        <w:lastRenderedPageBreak/>
+        <w:t>0.2,05 часа).</w:t>
       </w:r>
       <w:r>
         <w:rPr>
@@ -2184,7 +2322,6 @@
           <w:sz w:val="24"/>
           <w:szCs w:val="24"/>
         </w:rPr>
-        <w:lastRenderedPageBreak/>
         <w:drawing>
           <wp:inline distT="0" distB="0" distL="0" distR="0" wp14:anchorId="603F0CF4" wp14:editId="49AF95D2">
             <wp:extent cx="2291938" cy="1929290"/>
@@ -2506,6 +2643,7 @@
         <w:rPr>
           <w:noProof/>
         </w:rPr>
+        <w:lastRenderedPageBreak/>
         <w:drawing>
           <wp:inline distT="0" distB="0" distL="0" distR="0" wp14:anchorId="53D4C445" wp14:editId="6FC53AC6">
             <wp:extent cx="2879766" cy="1084468"/>
@@ -2719,7 +2857,6 @@
           <w:sz w:val="24"/>
           <w:szCs w:val="24"/>
         </w:rPr>
-        <w:lastRenderedPageBreak/>
         <w:t xml:space="preserve">При добавлении записи в любую из таблиц, она сразу появляется </w:t>
       </w:r>
       <w:r>
@@ -3029,6 +3166,7 @@
           <w:sz w:val="24"/>
           <w:szCs w:val="24"/>
         </w:rPr>
+        <w:lastRenderedPageBreak/>
         <w:drawing>
           <wp:inline distT="0" distB="0" distL="0" distR="0" wp14:anchorId="46604285" wp14:editId="4E023DCA">
             <wp:extent cx="3815357" cy="2476006"/>
@@ -3226,7 +3364,6 @@
           <w:sz w:val="24"/>
           <w:szCs w:val="24"/>
         </w:rPr>
-        <w:lastRenderedPageBreak/>
         <w:drawing>
           <wp:inline distT="0" distB="0" distL="0" distR="0" wp14:anchorId="5550FE28" wp14:editId="39B9EAAF">
             <wp:extent cx="2345376" cy="1033278"/>
@@ -3287,23 +3424,7 @@
           <w:sz w:val="24"/>
           <w:szCs w:val="24"/>
         </w:rPr>
-        <w:t xml:space="preserve">Улучшены компоненты авто подстановки значений (сотрудник, отдел и </w:t>
-      </w:r>
-      <w:proofErr w:type="gramStart"/>
-      <w:r>
-        <w:rPr>
-          <w:sz w:val="24"/>
-          <w:szCs w:val="24"/>
-        </w:rPr>
-        <w:t>т.д.</w:t>
-      </w:r>
-      <w:proofErr w:type="gramEnd"/>
-      <w:r>
-        <w:rPr>
-          <w:sz w:val="24"/>
-          <w:szCs w:val="24"/>
-        </w:rPr>
-        <w:t>), теперь при вводе значения если находится единственное уникальное, оно выбирается и прекращает дальнейший набор текста</w:t>
+        <w:t>Улучшены компоненты авто подстановки значений (сотрудник, отдел и т.д.), теперь при вводе значения если находится единственное уникальное, оно выбирается и прекращает дальнейший набор текста</w:t>
       </w:r>
     </w:p>
     <w:p>
@@ -3423,6 +3544,7 @@
           <w:sz w:val="24"/>
           <w:szCs w:val="24"/>
         </w:rPr>
+        <w:lastRenderedPageBreak/>
         <w:drawing>
           <wp:inline distT="0" distB="0" distL="0" distR="0" wp14:anchorId="7D343226" wp14:editId="1E0E5882">
             <wp:extent cx="4513854" cy="2458192"/>

</xml_diff>

<commit_message>
Add view prava Otdela, color theme config
</commit_message>
<xml_diff>
--- a/Updates.docx
+++ b/Updates.docx
@@ -64,15 +64,66 @@
         <w:rPr>
           <w:sz w:val="24"/>
           <w:szCs w:val="24"/>
+        </w:rPr>
+      </w:pPr>
+      <w:r>
+        <w:rPr>
+          <w:sz w:val="24"/>
+          <w:szCs w:val="24"/>
+        </w:rPr>
+        <w:t>Настроена проверка токена на сервере, по истечении которого клиента отключит от сервера (1 час)</w:t>
+      </w:r>
+      <w:r>
+        <w:rPr>
+          <w:sz w:val="24"/>
+          <w:szCs w:val="24"/>
+        </w:rPr>
+        <w:t>;</w:t>
+      </w:r>
+    </w:p>
+    <w:p>
+      <w:pPr>
+        <w:spacing w:after="120"/>
+        <w:rPr>
+          <w:sz w:val="24"/>
+          <w:szCs w:val="24"/>
+        </w:rPr>
+      </w:pPr>
+      <w:r>
+        <w:rPr>
+          <w:sz w:val="24"/>
+          <w:szCs w:val="24"/>
+        </w:rPr>
+        <w:t>Токены теперь передаются только через куки и принимаются только через куки</w:t>
+      </w:r>
+      <w:r>
+        <w:rPr>
+          <w:sz w:val="24"/>
+          <w:szCs w:val="24"/>
+        </w:rPr>
+        <w:t xml:space="preserve"> </w:t>
+      </w:r>
+      <w:r>
+        <w:rPr>
+          <w:sz w:val="24"/>
+          <w:szCs w:val="24"/>
           <w:lang w:val="en-US"/>
         </w:rPr>
-      </w:pPr>
-      <w:r>
-        <w:rPr>
-          <w:sz w:val="24"/>
-          <w:szCs w:val="24"/>
-        </w:rPr>
-        <w:t>Настроена проверка токена на сервере, по истечении которого клиента отключит от сервера (1 час)</w:t>
+        <w:t>Cors</w:t>
+      </w:r>
+      <w:r>
+        <w:rPr>
+          <w:sz w:val="24"/>
+          <w:szCs w:val="24"/>
+        </w:rPr>
+        <w:t xml:space="preserve"> </w:t>
+      </w:r>
+      <w:r>
+        <w:rPr>
+          <w:sz w:val="24"/>
+          <w:szCs w:val="24"/>
+        </w:rPr>
+        <w:t>домены</w:t>
       </w:r>
       <w:r>
         <w:rPr>
@@ -95,7 +146,23 @@
           <w:sz w:val="24"/>
           <w:szCs w:val="24"/>
         </w:rPr>
-        <w:t>Токены теперь передаются только через куки и принимаются только через куки</w:t>
+        <w:t>Оптимизированы компоненты авторизации;</w:t>
+      </w:r>
+    </w:p>
+    <w:p>
+      <w:pPr>
+        <w:spacing w:after="120"/>
+        <w:rPr>
+          <w:sz w:val="24"/>
+          <w:szCs w:val="24"/>
+        </w:rPr>
+      </w:pPr>
+      <w:r>
+        <w:rPr>
+          <w:sz w:val="24"/>
+          <w:szCs w:val="24"/>
+        </w:rPr>
+        <w:t>Переход к странице увольнений через боковой компонент</w:t>
       </w:r>
       <w:r>
         <w:rPr>
@@ -108,23 +175,8 @@
         <w:rPr>
           <w:sz w:val="24"/>
           <w:szCs w:val="24"/>
-          <w:lang w:val="en-US"/>
-        </w:rPr>
-        <w:t>Cors</w:t>
-      </w:r>
-      <w:r>
-        <w:rPr>
-          <w:sz w:val="24"/>
-          <w:szCs w:val="24"/>
-        </w:rPr>
-        <w:t xml:space="preserve"> </w:t>
-      </w:r>
-      <w:r>
-        <w:rPr>
-          <w:sz w:val="24"/>
-          <w:szCs w:val="24"/>
-        </w:rPr>
-        <w:t>домены</w:t>
+        </w:rPr>
+        <w:t>и сразу сортировка по выбранному сотруднику и его приказу</w:t>
       </w:r>
       <w:r>
         <w:rPr>
@@ -147,7 +199,21 @@
           <w:sz w:val="24"/>
           <w:szCs w:val="24"/>
         </w:rPr>
-        <w:t>Оптимизированы компоненты авторизации;</w:t>
+        <w:t xml:space="preserve">Список на блокировку после увольнения, указывает </w:t>
+      </w:r>
+      <w:r>
+        <w:rPr>
+          <w:sz w:val="24"/>
+          <w:szCs w:val="24"/>
+        </w:rPr>
+        <w:t>на</w:t>
+      </w:r>
+      <w:r>
+        <w:rPr>
+          <w:sz w:val="24"/>
+          <w:szCs w:val="24"/>
+        </w:rPr>
+        <w:t xml:space="preserve"> тех у кого дата увольнения равна сегодняшней;</w:t>
       </w:r>
     </w:p>
     <w:p>
@@ -163,45 +229,7 @@
           <w:sz w:val="24"/>
           <w:szCs w:val="24"/>
         </w:rPr>
-        <w:t>Переход к странице увольнений через боковой компонент</w:t>
-      </w:r>
-      <w:r>
-        <w:rPr>
-          <w:sz w:val="24"/>
-          <w:szCs w:val="24"/>
-        </w:rPr>
-        <w:t xml:space="preserve"> </w:t>
-      </w:r>
-      <w:r>
-        <w:rPr>
-          <w:sz w:val="24"/>
-          <w:szCs w:val="24"/>
-        </w:rPr>
-        <w:t>и сразу сортировка по выбранному сотруднику и его приказу</w:t>
-      </w:r>
-      <w:r>
-        <w:rPr>
-          <w:sz w:val="24"/>
-          <w:szCs w:val="24"/>
-        </w:rPr>
-        <w:t>;</w:t>
-      </w:r>
-    </w:p>
-    <w:p>
-      <w:pPr>
-        <w:spacing w:after="120"/>
-        <w:rPr>
-          <w:sz w:val="24"/>
-          <w:szCs w:val="24"/>
-          <w:lang w:val="en-US"/>
-        </w:rPr>
-      </w:pPr>
-      <w:r>
-        <w:rPr>
-          <w:sz w:val="24"/>
-          <w:szCs w:val="24"/>
-        </w:rPr>
-        <w:t>Список на блокировку после увольнения, указывает и тех у кого дата увольнения равна сегодняшней;</w:t>
+        <w:t>На странице прав добавлен просмотр доступных прав Отделу. Также добавление новых и редактирование прав;</w:t>
       </w:r>
     </w:p>
     <w:p>

</xml_diff>

<commit_message>
Big Update - Subject upd, prava otdela, ui color, session timer
</commit_message>
<xml_diff>
--- a/Updates.docx
+++ b/Updates.docx
@@ -56,6 +56,68 @@
           <w:szCs w:val="24"/>
         </w:rPr>
         <w:t>.2025-------------------------------------------------------------------------</w:t>
+      </w:r>
+    </w:p>
+    <w:p>
+      <w:pPr>
+        <w:spacing w:after="120"/>
+        <w:rPr>
+          <w:sz w:val="24"/>
+          <w:szCs w:val="24"/>
+        </w:rPr>
+      </w:pPr>
+      <w:r>
+        <w:rPr>
+          <w:noProof/>
+        </w:rPr>
+        <w:drawing>
+          <wp:inline distT="0" distB="0" distL="0" distR="0" wp14:anchorId="5B8EC9EE" wp14:editId="22718857">
+            <wp:extent cx="5940425" cy="2883535"/>
+            <wp:effectExtent l="0" t="0" r="3175" b="0"/>
+            <wp:docPr id="1155510563" name="Рисунок 1" descr="Изображение выглядит как текст, снимок экрана, программное обеспечение, компьютер&#10;&#10;Контент, сгенерированный ИИ, может содержать ошибки."/>
+            <wp:cNvGraphicFramePr>
+              <a:graphicFrameLocks xmlns:a="http://schemas.openxmlformats.org/drawingml/2006/main" noChangeAspect="1"/>
+            </wp:cNvGraphicFramePr>
+            <a:graphic xmlns:a="http://schemas.openxmlformats.org/drawingml/2006/main">
+              <a:graphicData uri="http://schemas.openxmlformats.org/drawingml/2006/picture">
+                <pic:pic xmlns:pic="http://schemas.openxmlformats.org/drawingml/2006/picture">
+                  <pic:nvPicPr>
+                    <pic:cNvPr id="1155510563" name="Рисунок 1" descr="Изображение выглядит как текст, снимок экрана, программное обеспечение, компьютер&#10;&#10;Контент, сгенерированный ИИ, может содержать ошибки."/>
+                    <pic:cNvPicPr>
+                      <a:picLocks noChangeAspect="1" noChangeArrowheads="1"/>
+                    </pic:cNvPicPr>
+                  </pic:nvPicPr>
+                  <pic:blipFill>
+                    <a:blip r:embed="rId5" cstate="print">
+                      <a:extLst>
+                        <a:ext uri="{28A0092B-C50C-407E-A947-70E740481C1C}">
+                          <a14:useLocalDpi xmlns:a14="http://schemas.microsoft.com/office/drawing/2010/main" val="0"/>
+                        </a:ext>
+                      </a:extLst>
+                    </a:blip>
+                    <a:srcRect/>
+                    <a:stretch>
+                      <a:fillRect/>
+                    </a:stretch>
+                  </pic:blipFill>
+                  <pic:spPr bwMode="auto">
+                    <a:xfrm>
+                      <a:off x="0" y="0"/>
+                      <a:ext cx="5940425" cy="2883535"/>
+                    </a:xfrm>
+                    <a:prstGeom prst="rect">
+                      <a:avLst/>
+                    </a:prstGeom>
+                    <a:noFill/>
+                    <a:ln>
+                      <a:noFill/>
+                    </a:ln>
+                  </pic:spPr>
+                </pic:pic>
+              </a:graphicData>
+            </a:graphic>
+          </wp:inline>
+        </w:drawing>
       </w:r>
     </w:p>
     <w:p>
@@ -517,6 +579,7 @@
         <w:rPr>
           <w:noProof/>
         </w:rPr>
+        <w:lastRenderedPageBreak/>
         <w:drawing>
           <wp:inline distT="0" distB="0" distL="0" distR="0" wp14:anchorId="109146FF" wp14:editId="183E2E40">
             <wp:extent cx="2647666" cy="2433190"/>
@@ -533,7 +596,7 @@
                     <pic:cNvPicPr/>
                   </pic:nvPicPr>
                   <pic:blipFill>
-                    <a:blip r:embed="rId5"/>
+                    <a:blip r:embed="rId6"/>
                     <a:stretch>
                       <a:fillRect/>
                     </a:stretch>
@@ -601,7 +664,6 @@
         <w:rPr>
           <w:noProof/>
         </w:rPr>
-        <w:lastRenderedPageBreak/>
         <w:drawing>
           <wp:inline distT="0" distB="0" distL="0" distR="0" wp14:anchorId="73FC88CE" wp14:editId="7527DE7B">
             <wp:extent cx="5388871" cy="2217761"/>
@@ -618,7 +680,7 @@
                     <pic:cNvPicPr/>
                   </pic:nvPicPr>
                   <pic:blipFill>
-                    <a:blip r:embed="rId6"/>
+                    <a:blip r:embed="rId7"/>
                     <a:stretch>
                       <a:fillRect/>
                     </a:stretch>
@@ -948,6 +1010,7 @@
         <w:rPr>
           <w:noProof/>
         </w:rPr>
+        <w:lastRenderedPageBreak/>
         <w:drawing>
           <wp:inline distT="0" distB="0" distL="0" distR="0" wp14:anchorId="63AA6890" wp14:editId="6D764B79">
             <wp:extent cx="5479576" cy="2926931"/>
@@ -964,7 +1027,7 @@
                     <pic:cNvPicPr/>
                   </pic:nvPicPr>
                   <pic:blipFill>
-                    <a:blip r:embed="rId7"/>
+                    <a:blip r:embed="rId8"/>
                     <a:stretch>
                       <a:fillRect/>
                     </a:stretch>
@@ -1074,7 +1137,6 @@
           <w:sz w:val="24"/>
           <w:szCs w:val="24"/>
         </w:rPr>
-        <w:lastRenderedPageBreak/>
         <w:drawing>
           <wp:inline distT="0" distB="0" distL="0" distR="0" wp14:anchorId="52ACC808" wp14:editId="55EDC7FD">
             <wp:extent cx="2142699" cy="2768135"/>
@@ -1091,7 +1153,7 @@
                     <pic:cNvPicPr/>
                   </pic:nvPicPr>
                   <pic:blipFill>
-                    <a:blip r:embed="rId8"/>
+                    <a:blip r:embed="rId9"/>
                     <a:stretch>
                       <a:fillRect/>
                     </a:stretch>
@@ -1178,7 +1240,7 @@
                     <pic:cNvPicPr/>
                   </pic:nvPicPr>
                   <pic:blipFill>
-                    <a:blip r:embed="rId9"/>
+                    <a:blip r:embed="rId10"/>
                     <a:stretch>
                       <a:fillRect/>
                     </a:stretch>
@@ -1223,6 +1285,7 @@
           <w:sz w:val="24"/>
           <w:szCs w:val="24"/>
         </w:rPr>
+        <w:lastRenderedPageBreak/>
         <w:t>Исправлен б</w:t>
       </w:r>
       <w:r>
@@ -1507,7 +1570,7 @@
                     <pic:cNvPicPr/>
                   </pic:nvPicPr>
                   <pic:blipFill>
-                    <a:blip r:embed="rId10"/>
+                    <a:blip r:embed="rId11"/>
                     <a:stretch>
                       <a:fillRect/>
                     </a:stretch>
@@ -1548,7 +1611,6 @@
           <w:sz w:val="24"/>
           <w:szCs w:val="24"/>
         </w:rPr>
-        <w:lastRenderedPageBreak/>
         <w:drawing>
           <wp:inline distT="0" distB="0" distL="0" distR="0" wp14:anchorId="363DE425" wp14:editId="2D04FD2F">
             <wp:extent cx="1800476" cy="762106"/>
@@ -1565,7 +1627,7 @@
                     <pic:cNvPicPr/>
                   </pic:nvPicPr>
                   <pic:blipFill>
-                    <a:blip r:embed="rId11"/>
+                    <a:blip r:embed="rId12"/>
                     <a:stretch>
                       <a:fillRect/>
                     </a:stretch>
@@ -1696,7 +1758,7 @@
                     <pic:cNvPicPr/>
                   </pic:nvPicPr>
                   <pic:blipFill>
-                    <a:blip r:embed="rId12"/>
+                    <a:blip r:embed="rId13"/>
                     <a:stretch>
                       <a:fillRect/>
                     </a:stretch>
@@ -1842,7 +1904,7 @@
                     <pic:cNvPicPr/>
                   </pic:nvPicPr>
                   <pic:blipFill>
-                    <a:blip r:embed="rId13"/>
+                    <a:blip r:embed="rId14"/>
                     <a:stretch>
                       <a:fillRect/>
                     </a:stretch>
@@ -1915,6 +1977,7 @@
           <w:sz w:val="24"/>
           <w:szCs w:val="24"/>
         </w:rPr>
+        <w:lastRenderedPageBreak/>
         <w:drawing>
           <wp:inline distT="0" distB="0" distL="0" distR="0" wp14:anchorId="3CF38E3D" wp14:editId="5EDC38B3">
             <wp:extent cx="5940425" cy="1253490"/>
@@ -1931,7 +1994,7 @@
                     <pic:cNvPicPr/>
                   </pic:nvPicPr>
                   <pic:blipFill>
-                    <a:blip r:embed="rId14"/>
+                    <a:blip r:embed="rId15"/>
                     <a:stretch>
                       <a:fillRect/>
                     </a:stretch>
@@ -2183,15 +2246,7 @@
           <w:sz w:val="24"/>
           <w:szCs w:val="24"/>
         </w:rPr>
-        <w:t xml:space="preserve"> не дожидаюсь автоматического обновления. Интервал указывается в часах (1,2,3 можно </w:t>
-      </w:r>
-      <w:r>
-        <w:rPr>
-          <w:sz w:val="24"/>
-          <w:szCs w:val="24"/>
-        </w:rPr>
-        <w:lastRenderedPageBreak/>
-        <w:t>0.2,05 часа).</w:t>
+        <w:t xml:space="preserve"> не дожидаюсь автоматического обновления. Интервал указывается в часах (1,2,3 можно 0.2,05 часа).</w:t>
       </w:r>
       <w:r>
         <w:rPr>
@@ -2250,7 +2305,7 @@
                     <pic:cNvPicPr/>
                   </pic:nvPicPr>
                   <pic:blipFill>
-                    <a:blip r:embed="rId15"/>
+                    <a:blip r:embed="rId16"/>
                     <a:stretch>
                       <a:fillRect/>
                     </a:stretch>
@@ -2366,7 +2421,7 @@
                     <pic:cNvPicPr/>
                   </pic:nvPicPr>
                   <pic:blipFill>
-                    <a:blip r:embed="rId16"/>
+                    <a:blip r:embed="rId17"/>
                     <a:stretch>
                       <a:fillRect/>
                     </a:stretch>
@@ -2461,6 +2516,7 @@
           <w:sz w:val="24"/>
           <w:szCs w:val="24"/>
         </w:rPr>
+        <w:lastRenderedPageBreak/>
         <w:drawing>
           <wp:inline distT="0" distB="0" distL="0" distR="0" wp14:anchorId="02BBE850" wp14:editId="0972275B">
             <wp:extent cx="3794166" cy="1904586"/>
@@ -2477,7 +2533,7 @@
                     <pic:cNvPicPr/>
                   </pic:nvPicPr>
                   <pic:blipFill>
-                    <a:blip r:embed="rId17"/>
+                    <a:blip r:embed="rId18"/>
                     <a:stretch>
                       <a:fillRect/>
                     </a:stretch>
@@ -2593,7 +2649,7 @@
                     <pic:cNvPicPr/>
                   </pic:nvPicPr>
                   <pic:blipFill>
-                    <a:blip r:embed="rId18"/>
+                    <a:blip r:embed="rId19"/>
                     <a:stretch>
                       <a:fillRect/>
                     </a:stretch>
@@ -2671,7 +2727,6 @@
         <w:rPr>
           <w:noProof/>
         </w:rPr>
-        <w:lastRenderedPageBreak/>
         <w:drawing>
           <wp:inline distT="0" distB="0" distL="0" distR="0" wp14:anchorId="53D4C445" wp14:editId="6FC53AC6">
             <wp:extent cx="2879766" cy="1084468"/>
@@ -2688,7 +2743,7 @@
                     <pic:cNvPicPr/>
                   </pic:nvPicPr>
                   <pic:blipFill>
-                    <a:blip r:embed="rId19"/>
+                    <a:blip r:embed="rId20"/>
                     <a:stretch>
                       <a:fillRect/>
                     </a:stretch>
@@ -3098,6 +3153,7 @@
           <w:sz w:val="24"/>
           <w:szCs w:val="24"/>
         </w:rPr>
+        <w:lastRenderedPageBreak/>
         <w:drawing>
           <wp:inline distT="0" distB="0" distL="0" distR="0" wp14:anchorId="5FD860A4" wp14:editId="2E71A11A">
             <wp:extent cx="4180114" cy="2508068"/>
@@ -3114,7 +3170,7 @@
                     <pic:cNvPicPr/>
                   </pic:nvPicPr>
                   <pic:blipFill>
-                    <a:blip r:embed="rId20"/>
+                    <a:blip r:embed="rId21"/>
                     <a:stretch>
                       <a:fillRect/>
                     </a:stretch>
@@ -3194,7 +3250,6 @@
           <w:sz w:val="24"/>
           <w:szCs w:val="24"/>
         </w:rPr>
-        <w:lastRenderedPageBreak/>
         <w:drawing>
           <wp:inline distT="0" distB="0" distL="0" distR="0" wp14:anchorId="46604285" wp14:editId="4E023DCA">
             <wp:extent cx="3815357" cy="2476006"/>
@@ -3211,7 +3266,7 @@
                     <pic:cNvPicPr/>
                   </pic:nvPicPr>
                   <pic:blipFill>
-                    <a:blip r:embed="rId21"/>
+                    <a:blip r:embed="rId22"/>
                     <a:stretch>
                       <a:fillRect/>
                     </a:stretch>
@@ -3408,7 +3463,7 @@
                     <pic:cNvPicPr/>
                   </pic:nvPicPr>
                   <pic:blipFill>
-                    <a:blip r:embed="rId22"/>
+                    <a:blip r:embed="rId23"/>
                     <a:stretch>
                       <a:fillRect/>
                     </a:stretch>
@@ -3475,6 +3530,7 @@
           <w:sz w:val="24"/>
           <w:szCs w:val="24"/>
         </w:rPr>
+        <w:lastRenderedPageBreak/>
         <w:drawing>
           <wp:inline distT="0" distB="0" distL="0" distR="0" wp14:anchorId="5324C741" wp14:editId="7A601DC4">
             <wp:extent cx="3431969" cy="1793323"/>
@@ -3493,7 +3549,7 @@
                     </pic:cNvPicPr>
                   </pic:nvPicPr>
                   <pic:blipFill>
-                    <a:blip r:embed="rId23">
+                    <a:blip r:embed="rId24">
                       <a:extLst>
                         <a:ext uri="{28A0092B-C50C-407E-A947-70E740481C1C}">
                           <a14:useLocalDpi xmlns:a14="http://schemas.microsoft.com/office/drawing/2010/main" val="0"/>
@@ -3572,7 +3628,6 @@
           <w:sz w:val="24"/>
           <w:szCs w:val="24"/>
         </w:rPr>
-        <w:lastRenderedPageBreak/>
         <w:drawing>
           <wp:inline distT="0" distB="0" distL="0" distR="0" wp14:anchorId="7D343226" wp14:editId="1E0E5882">
             <wp:extent cx="4513854" cy="2458192"/>
@@ -3591,7 +3646,7 @@
                     </pic:cNvPicPr>
                   </pic:nvPicPr>
                   <pic:blipFill>
-                    <a:blip r:embed="rId24" cstate="print">
+                    <a:blip r:embed="rId25" cstate="print">
                       <a:extLst>
                         <a:ext uri="{28A0092B-C50C-407E-A947-70E740481C1C}">
                           <a14:useLocalDpi xmlns:a14="http://schemas.microsoft.com/office/drawing/2010/main" val="0"/>
@@ -3754,7 +3809,7 @@
                     <pic:cNvPicPr/>
                   </pic:nvPicPr>
                   <pic:blipFill>
-                    <a:blip r:embed="rId25"/>
+                    <a:blip r:embed="rId26"/>
                     <a:stretch>
                       <a:fillRect/>
                     </a:stretch>

</xml_diff>